<commit_message>
acabado historia de router
</commit_message>
<xml_diff>
--- a/DEBIAN 9 ROUTER INSTALACIÓN.docx
+++ b/DEBIAN 9 ROUTER INSTALACIÓN.docx
@@ -1058,31 +1058,1039 @@
     <w:p/>
     <w:p>
       <w:r>
+        <w:t>Como</w:t>
+      </w:r>
+      <w:r>
+        <w:t xml:space="preserve"> podemos observar, en este archivo estamos configurando 2 interfaces</w:t>
+      </w:r>
+      <w:r>
+        <w:t xml:space="preserve"> de manera estática</w:t>
+      </w:r>
+      <w:r>
+        <w:t xml:space="preserve"> además de la interfaz generada por defecto </w:t>
+      </w:r>
+      <w:r>
+        <w:t>“</w:t>
+      </w:r>
+      <w:r>
+        <w:t>lo</w:t>
+      </w:r>
+      <w:r>
+        <w:t>”</w:t>
+      </w:r>
+      <w:r>
+        <w:t xml:space="preserve"> (</w:t>
+      </w:r>
+      <w:proofErr w:type="spellStart"/>
+      <w:r>
+        <w:t>localhost</w:t>
+      </w:r>
+      <w:proofErr w:type="spellEnd"/>
+      <w:r>
+        <w:t>).</w:t>
+      </w:r>
+    </w:p>
+    <w:p>
+      <w:r>
+        <w:t xml:space="preserve">La interfaz enp0s3 será </w:t>
+      </w:r>
+      <w:r>
+        <w:t xml:space="preserve">la que esté unida a la red de clase (172.20.130.0/24) y por lo tanto además de una IP que no esté siendo utilizada, necesitará tener configurados el DNS y </w:t>
+      </w:r>
+      <w:proofErr w:type="spellStart"/>
+      <w:r>
+        <w:t>Router</w:t>
+      </w:r>
+      <w:proofErr w:type="spellEnd"/>
+      <w:r>
+        <w:t xml:space="preserve"> de clase.</w:t>
+      </w:r>
+    </w:p>
+    <w:p>
+      <w:r>
+        <w:t>La interfaz enp0s8, apuntará a la red interna, que en nue</w:t>
+      </w:r>
+      <w:r>
+        <w:t>stro caso será la 10.130.6.0/24, y no necesitamos configurar nada más que la IP.</w:t>
+      </w:r>
+    </w:p>
+    <w:p>
+      <w:r>
+        <w:t xml:space="preserve">La última línea añade la ruta para que nuestro </w:t>
+      </w:r>
+      <w:proofErr w:type="spellStart"/>
+      <w:r>
+        <w:t>router</w:t>
+      </w:r>
+      <w:proofErr w:type="spellEnd"/>
+      <w:r>
+        <w:t xml:space="preserve"> conozca la interfaz de red por la que tienen que ser redirigidas las peticiones que se dirijan a la red interna de otro grupo. Concretamente, en esa línea especificamos</w:t>
+      </w:r>
+      <w:r>
+        <w:t xml:space="preserve"> que las peticiones dirigidas a la red 10.130.10.0 tendrán que ser </w:t>
+      </w:r>
+      <w:proofErr w:type="spellStart"/>
+      <w:r>
+        <w:t>redireccionadas</w:t>
+      </w:r>
+      <w:proofErr w:type="spellEnd"/>
+      <w:r>
+        <w:t xml:space="preserve"> a la IP 172.20.130.140, que es la máquina </w:t>
+      </w:r>
+      <w:proofErr w:type="spellStart"/>
+      <w:r>
+        <w:t>router</w:t>
+      </w:r>
+      <w:proofErr w:type="spellEnd"/>
+      <w:r>
+        <w:t xml:space="preserve"> de otro equipo.</w:t>
+      </w:r>
+    </w:p>
+    <w:p>
+      <w:pPr>
+        <w:rPr>
+          <w:color w:val="FF0000"/>
+        </w:rPr>
+      </w:pPr>
+      <w:r>
+        <w:rPr>
+          <w:color w:val="FF0000"/>
+        </w:rPr>
+        <w:t>#NOTA</w:t>
+      </w:r>
+    </w:p>
+    <w:p>
+      <w:pPr>
+        <w:rPr>
+          <w:color w:val="FF0000"/>
+        </w:rPr>
+      </w:pPr>
+      <w:r>
+        <w:rPr>
+          <w:color w:val="FF0000"/>
+        </w:rPr>
+        <w:t>Los cambios que realicemos en este archivo no se aplicarán hasta que reiniciemos el equipo o ejecutemos los siguientes comandos.</w:t>
+      </w:r>
+    </w:p>
+    <w:p>
+      <w:pPr>
+        <w:pBdr>
+          <w:top w:val="single" w:sz="4" w:space="1" w:color="auto"/>
+          <w:left w:val="single" w:sz="4" w:space="4" w:color="auto"/>
+          <w:bottom w:val="single" w:sz="4" w:space="1" w:color="auto"/>
+          <w:right w:val="single" w:sz="4" w:space="4" w:color="auto"/>
+        </w:pBdr>
+        <w:rPr>
+          <w:color w:val="FF0000"/>
+        </w:rPr>
+      </w:pPr>
+      <w:r>
+        <w:rPr>
+          <w:color w:val="FF0000"/>
+        </w:rPr>
+        <w:t xml:space="preserve"># </w:t>
+      </w:r>
+      <w:proofErr w:type="spellStart"/>
+      <w:proofErr w:type="gramStart"/>
+      <w:r>
+        <w:rPr>
+          <w:color w:val="FF0000"/>
+        </w:rPr>
+        <w:t>systemctl</w:t>
+      </w:r>
+      <w:proofErr w:type="spellEnd"/>
+      <w:proofErr w:type="gramEnd"/>
+      <w:r>
+        <w:rPr>
+          <w:color w:val="FF0000"/>
+        </w:rPr>
         <w:t xml:space="preserve"> </w:t>
       </w:r>
+      <w:proofErr w:type="spellStart"/>
+      <w:r>
+        <w:rPr>
+          <w:color w:val="FF0000"/>
+        </w:rPr>
+        <w:t>restart</w:t>
+      </w:r>
+      <w:proofErr w:type="spellEnd"/>
+      <w:r>
+        <w:rPr>
+          <w:color w:val="FF0000"/>
+        </w:rPr>
+        <w:t xml:space="preserve"> </w:t>
+      </w:r>
+      <w:proofErr w:type="spellStart"/>
+      <w:r>
+        <w:rPr>
+          <w:color w:val="FF0000"/>
+        </w:rPr>
+        <w:t>networking</w:t>
+      </w:r>
+      <w:proofErr w:type="spellEnd"/>
+    </w:p>
+    <w:p>
+      <w:pPr>
+        <w:rPr>
+          <w:color w:val="FF0000"/>
+        </w:rPr>
+      </w:pPr>
+    </w:p>
+    <w:p/>
+    <w:p>
+      <w:r>
+        <w:t>Hecho esto</w:t>
+      </w:r>
+      <w:r>
+        <w:t xml:space="preserve"> tendremos la configuración de red lista, pero el equipo todavía no está actuando como un </w:t>
+      </w:r>
+      <w:proofErr w:type="spellStart"/>
+      <w:r>
+        <w:t>router</w:t>
+      </w:r>
+      <w:proofErr w:type="spellEnd"/>
+      <w:r>
+        <w:t>. Para obtener este resultado crearemos un script que se ejecute al inicio del equipo.</w:t>
+      </w:r>
+    </w:p>
+    <w:p/>
+    <w:p>
+      <w:pPr>
+        <w:shd w:val="clear" w:color="auto" w:fill="1E1E1E"/>
+        <w:spacing w:after="0" w:line="285" w:lineRule="atLeast"/>
+        <w:rPr>
+          <w:rFonts w:ascii="Consolas" w:eastAsia="Times New Roman" w:hAnsi="Consolas" w:cs="Times New Roman"/>
+          <w:color w:val="D4D4D4"/>
+          <w:sz w:val="21"/>
+          <w:szCs w:val="21"/>
+          <w:lang w:eastAsia="es-ES"/>
+        </w:rPr>
+      </w:pPr>
+      <w:r>
+        <w:rPr>
+          <w:rFonts w:ascii="Consolas" w:eastAsia="Times New Roman" w:hAnsi="Consolas" w:cs="Times New Roman"/>
+          <w:color w:val="6A9955"/>
+          <w:sz w:val="21"/>
+          <w:szCs w:val="21"/>
+          <w:lang w:eastAsia="es-ES"/>
+        </w:rPr>
+        <w:t>#! /</w:t>
+      </w:r>
+      <w:proofErr w:type="spellStart"/>
+      <w:r>
+        <w:rPr>
+          <w:rFonts w:ascii="Consolas" w:eastAsia="Times New Roman" w:hAnsi="Consolas" w:cs="Times New Roman"/>
+          <w:color w:val="6A9955"/>
+          <w:sz w:val="21"/>
+          <w:szCs w:val="21"/>
+          <w:lang w:eastAsia="es-ES"/>
+        </w:rPr>
+        <w:t>bin</w:t>
+      </w:r>
+      <w:proofErr w:type="spellEnd"/>
+      <w:r>
+        <w:rPr>
+          <w:rFonts w:ascii="Consolas" w:eastAsia="Times New Roman" w:hAnsi="Consolas" w:cs="Times New Roman"/>
+          <w:color w:val="6A9955"/>
+          <w:sz w:val="21"/>
+          <w:szCs w:val="21"/>
+          <w:lang w:eastAsia="es-ES"/>
+        </w:rPr>
+        <w:t>/</w:t>
+      </w:r>
+      <w:proofErr w:type="spellStart"/>
+      <w:r>
+        <w:rPr>
+          <w:rFonts w:ascii="Consolas" w:eastAsia="Times New Roman" w:hAnsi="Consolas" w:cs="Times New Roman"/>
+          <w:color w:val="6A9955"/>
+          <w:sz w:val="21"/>
+          <w:szCs w:val="21"/>
+          <w:lang w:eastAsia="es-ES"/>
+        </w:rPr>
+        <w:t>bash</w:t>
+      </w:r>
+      <w:proofErr w:type="spellEnd"/>
+    </w:p>
+    <w:p>
+      <w:pPr>
+        <w:shd w:val="clear" w:color="auto" w:fill="1E1E1E"/>
+        <w:spacing w:after="0" w:line="285" w:lineRule="atLeast"/>
+        <w:rPr>
+          <w:rFonts w:ascii="Consolas" w:eastAsia="Times New Roman" w:hAnsi="Consolas" w:cs="Times New Roman"/>
+          <w:color w:val="D4D4D4"/>
+          <w:sz w:val="21"/>
+          <w:szCs w:val="21"/>
+          <w:lang w:eastAsia="es-ES"/>
+        </w:rPr>
+      </w:pPr>
+    </w:p>
+    <w:p>
+      <w:pPr>
+        <w:shd w:val="clear" w:color="auto" w:fill="1E1E1E"/>
+        <w:spacing w:after="0" w:line="285" w:lineRule="atLeast"/>
+        <w:rPr>
+          <w:rFonts w:ascii="Consolas" w:eastAsia="Times New Roman" w:hAnsi="Consolas" w:cs="Times New Roman"/>
+          <w:color w:val="D4D4D4"/>
+          <w:sz w:val="21"/>
+          <w:szCs w:val="21"/>
+          <w:lang w:eastAsia="es-ES"/>
+        </w:rPr>
+      </w:pPr>
+      <w:r>
+        <w:rPr>
+          <w:rFonts w:ascii="Consolas" w:eastAsia="Times New Roman" w:hAnsi="Consolas" w:cs="Times New Roman"/>
+          <w:color w:val="6A9955"/>
+          <w:sz w:val="21"/>
+          <w:szCs w:val="21"/>
+          <w:lang w:eastAsia="es-ES"/>
+        </w:rPr>
+        <w:t>### BEGIN INIT INFO</w:t>
+      </w:r>
+    </w:p>
+    <w:p>
+      <w:pPr>
+        <w:shd w:val="clear" w:color="auto" w:fill="1E1E1E"/>
+        <w:spacing w:after="0" w:line="285" w:lineRule="atLeast"/>
+        <w:rPr>
+          <w:rFonts w:ascii="Consolas" w:eastAsia="Times New Roman" w:hAnsi="Consolas" w:cs="Times New Roman"/>
+          <w:color w:val="D4D4D4"/>
+          <w:sz w:val="21"/>
+          <w:szCs w:val="21"/>
+          <w:lang w:eastAsia="es-ES"/>
+        </w:rPr>
+      </w:pPr>
+      <w:r>
+        <w:rPr>
+          <w:rFonts w:ascii="Consolas" w:eastAsia="Times New Roman" w:hAnsi="Consolas" w:cs="Times New Roman"/>
+          <w:color w:val="6A9955"/>
+          <w:sz w:val="21"/>
+          <w:szCs w:val="21"/>
+          <w:lang w:eastAsia="es-ES"/>
+        </w:rPr>
+        <w:t># </w:t>
+      </w:r>
+      <w:proofErr w:type="spellStart"/>
+      <w:r>
+        <w:rPr>
+          <w:rFonts w:ascii="Consolas" w:eastAsia="Times New Roman" w:hAnsi="Consolas" w:cs="Times New Roman"/>
+          <w:color w:val="6A9955"/>
+          <w:sz w:val="21"/>
+          <w:szCs w:val="21"/>
+          <w:lang w:eastAsia="es-ES"/>
+        </w:rPr>
+        <w:t>Provides</w:t>
+      </w:r>
+      <w:proofErr w:type="spellEnd"/>
+      <w:r>
+        <w:rPr>
+          <w:rFonts w:ascii="Consolas" w:eastAsia="Times New Roman" w:hAnsi="Consolas" w:cs="Times New Roman"/>
+          <w:color w:val="6A9955"/>
+          <w:sz w:val="21"/>
+          <w:szCs w:val="21"/>
+          <w:lang w:eastAsia="es-ES"/>
+        </w:rPr>
+        <w:t>:          fw.sh</w:t>
+      </w:r>
+    </w:p>
+    <w:p>
+      <w:pPr>
+        <w:shd w:val="clear" w:color="auto" w:fill="1E1E1E"/>
+        <w:spacing w:after="0" w:line="285" w:lineRule="atLeast"/>
+        <w:rPr>
+          <w:rFonts w:ascii="Consolas" w:eastAsia="Times New Roman" w:hAnsi="Consolas" w:cs="Times New Roman"/>
+          <w:color w:val="D4D4D4"/>
+          <w:sz w:val="21"/>
+          <w:szCs w:val="21"/>
+          <w:lang w:eastAsia="es-ES"/>
+        </w:rPr>
+      </w:pPr>
+      <w:r>
+        <w:rPr>
+          <w:rFonts w:ascii="Consolas" w:eastAsia="Times New Roman" w:hAnsi="Consolas" w:cs="Times New Roman"/>
+          <w:color w:val="6A9955"/>
+          <w:sz w:val="21"/>
+          <w:szCs w:val="21"/>
+          <w:lang w:eastAsia="es-ES"/>
+        </w:rPr>
+        <w:t># </w:t>
+      </w:r>
+      <w:proofErr w:type="spellStart"/>
+      <w:r>
+        <w:rPr>
+          <w:rFonts w:ascii="Consolas" w:eastAsia="Times New Roman" w:hAnsi="Consolas" w:cs="Times New Roman"/>
+          <w:color w:val="6A9955"/>
+          <w:sz w:val="21"/>
+          <w:szCs w:val="21"/>
+          <w:lang w:eastAsia="es-ES"/>
+        </w:rPr>
+        <w:t>Required-Start</w:t>
+      </w:r>
+      <w:proofErr w:type="spellEnd"/>
+      <w:r>
+        <w:rPr>
+          <w:rFonts w:ascii="Consolas" w:eastAsia="Times New Roman" w:hAnsi="Consolas" w:cs="Times New Roman"/>
+          <w:color w:val="6A9955"/>
+          <w:sz w:val="21"/>
+          <w:szCs w:val="21"/>
+          <w:lang w:eastAsia="es-ES"/>
+        </w:rPr>
+        <w:t>:    $</w:t>
+      </w:r>
+      <w:proofErr w:type="spellStart"/>
+      <w:r>
+        <w:rPr>
+          <w:rFonts w:ascii="Consolas" w:eastAsia="Times New Roman" w:hAnsi="Consolas" w:cs="Times New Roman"/>
+          <w:color w:val="6A9955"/>
+          <w:sz w:val="21"/>
+          <w:szCs w:val="21"/>
+          <w:lang w:eastAsia="es-ES"/>
+        </w:rPr>
+        <w:t>all</w:t>
+      </w:r>
+      <w:proofErr w:type="spellEnd"/>
+    </w:p>
+    <w:p>
+      <w:pPr>
+        <w:shd w:val="clear" w:color="auto" w:fill="1E1E1E"/>
+        <w:spacing w:after="0" w:line="285" w:lineRule="atLeast"/>
+        <w:rPr>
+          <w:rFonts w:ascii="Consolas" w:eastAsia="Times New Roman" w:hAnsi="Consolas" w:cs="Times New Roman"/>
+          <w:color w:val="D4D4D4"/>
+          <w:sz w:val="21"/>
+          <w:szCs w:val="21"/>
+          <w:lang w:eastAsia="es-ES"/>
+        </w:rPr>
+      </w:pPr>
+      <w:r>
+        <w:rPr>
+          <w:rFonts w:ascii="Consolas" w:eastAsia="Times New Roman" w:hAnsi="Consolas" w:cs="Times New Roman"/>
+          <w:color w:val="6A9955"/>
+          <w:sz w:val="21"/>
+          <w:szCs w:val="21"/>
+          <w:lang w:eastAsia="es-ES"/>
+        </w:rPr>
+        <w:t># </w:t>
+      </w:r>
+      <w:proofErr w:type="spellStart"/>
+      <w:r>
+        <w:rPr>
+          <w:rFonts w:ascii="Consolas" w:eastAsia="Times New Roman" w:hAnsi="Consolas" w:cs="Times New Roman"/>
+          <w:color w:val="6A9955"/>
+          <w:sz w:val="21"/>
+          <w:szCs w:val="21"/>
+          <w:lang w:eastAsia="es-ES"/>
+        </w:rPr>
+        <w:t>Required</w:t>
+      </w:r>
+      <w:proofErr w:type="spellEnd"/>
+      <w:r>
+        <w:rPr>
+          <w:rFonts w:ascii="Consolas" w:eastAsia="Times New Roman" w:hAnsi="Consolas" w:cs="Times New Roman"/>
+          <w:color w:val="6A9955"/>
+          <w:sz w:val="21"/>
+          <w:szCs w:val="21"/>
+          <w:lang w:eastAsia="es-ES"/>
+        </w:rPr>
+        <w:t>-Stop:     $</w:t>
+      </w:r>
+      <w:proofErr w:type="spellStart"/>
+      <w:r>
+        <w:rPr>
+          <w:rFonts w:ascii="Consolas" w:eastAsia="Times New Roman" w:hAnsi="Consolas" w:cs="Times New Roman"/>
+          <w:color w:val="6A9955"/>
+          <w:sz w:val="21"/>
+          <w:szCs w:val="21"/>
+          <w:lang w:eastAsia="es-ES"/>
+        </w:rPr>
+        <w:t>all</w:t>
+      </w:r>
+      <w:proofErr w:type="spellEnd"/>
+    </w:p>
+    <w:p>
+      <w:pPr>
+        <w:shd w:val="clear" w:color="auto" w:fill="1E1E1E"/>
+        <w:spacing w:after="0" w:line="285" w:lineRule="atLeast"/>
+        <w:rPr>
+          <w:rFonts w:ascii="Consolas" w:eastAsia="Times New Roman" w:hAnsi="Consolas" w:cs="Times New Roman"/>
+          <w:color w:val="D4D4D4"/>
+          <w:sz w:val="21"/>
+          <w:szCs w:val="21"/>
+          <w:lang w:eastAsia="es-ES"/>
+        </w:rPr>
+      </w:pPr>
+      <w:r>
+        <w:rPr>
+          <w:rFonts w:ascii="Consolas" w:eastAsia="Times New Roman" w:hAnsi="Consolas" w:cs="Times New Roman"/>
+          <w:color w:val="6A9955"/>
+          <w:sz w:val="21"/>
+          <w:szCs w:val="21"/>
+          <w:lang w:eastAsia="es-ES"/>
+        </w:rPr>
+        <w:t># Default-</w:t>
+      </w:r>
+      <w:proofErr w:type="spellStart"/>
+      <w:r>
+        <w:rPr>
+          <w:rFonts w:ascii="Consolas" w:eastAsia="Times New Roman" w:hAnsi="Consolas" w:cs="Times New Roman"/>
+          <w:color w:val="6A9955"/>
+          <w:sz w:val="21"/>
+          <w:szCs w:val="21"/>
+          <w:lang w:eastAsia="es-ES"/>
+        </w:rPr>
+        <w:t>Start</w:t>
+      </w:r>
+      <w:proofErr w:type="spellEnd"/>
+      <w:r>
+        <w:rPr>
+          <w:rFonts w:ascii="Consolas" w:eastAsia="Times New Roman" w:hAnsi="Consolas" w:cs="Times New Roman"/>
+          <w:color w:val="6A9955"/>
+          <w:sz w:val="21"/>
+          <w:szCs w:val="21"/>
+          <w:lang w:eastAsia="es-ES"/>
+        </w:rPr>
+        <w:t>:     2 3 4 5</w:t>
+      </w:r>
+    </w:p>
+    <w:p>
+      <w:pPr>
+        <w:shd w:val="clear" w:color="auto" w:fill="1E1E1E"/>
+        <w:spacing w:after="0" w:line="285" w:lineRule="atLeast"/>
+        <w:rPr>
+          <w:rFonts w:ascii="Consolas" w:eastAsia="Times New Roman" w:hAnsi="Consolas" w:cs="Times New Roman"/>
+          <w:color w:val="D4D4D4"/>
+          <w:sz w:val="21"/>
+          <w:szCs w:val="21"/>
+          <w:lang w:eastAsia="es-ES"/>
+        </w:rPr>
+      </w:pPr>
+      <w:r>
+        <w:rPr>
+          <w:rFonts w:ascii="Consolas" w:eastAsia="Times New Roman" w:hAnsi="Consolas" w:cs="Times New Roman"/>
+          <w:color w:val="6A9955"/>
+          <w:sz w:val="21"/>
+          <w:szCs w:val="21"/>
+          <w:lang w:eastAsia="es-ES"/>
+        </w:rPr>
+        <w:t># Default-Stop:      0 1 6</w:t>
+      </w:r>
+    </w:p>
+    <w:p>
+      <w:pPr>
+        <w:shd w:val="clear" w:color="auto" w:fill="1E1E1E"/>
+        <w:spacing w:after="0" w:line="285" w:lineRule="atLeast"/>
+        <w:rPr>
+          <w:rFonts w:ascii="Consolas" w:eastAsia="Times New Roman" w:hAnsi="Consolas" w:cs="Times New Roman"/>
+          <w:color w:val="D4D4D4"/>
+          <w:sz w:val="21"/>
+          <w:szCs w:val="21"/>
+          <w:lang w:eastAsia="es-ES"/>
+        </w:rPr>
+      </w:pPr>
+      <w:r>
+        <w:rPr>
+          <w:rFonts w:ascii="Consolas" w:eastAsia="Times New Roman" w:hAnsi="Consolas" w:cs="Times New Roman"/>
+          <w:color w:val="6A9955"/>
+          <w:sz w:val="21"/>
+          <w:szCs w:val="21"/>
+          <w:lang w:eastAsia="es-ES"/>
+        </w:rPr>
+        <w:t># Short-</w:t>
+      </w:r>
+      <w:proofErr w:type="spellStart"/>
+      <w:r>
+        <w:rPr>
+          <w:rFonts w:ascii="Consolas" w:eastAsia="Times New Roman" w:hAnsi="Consolas" w:cs="Times New Roman"/>
+          <w:color w:val="6A9955"/>
+          <w:sz w:val="21"/>
+          <w:szCs w:val="21"/>
+          <w:lang w:eastAsia="es-ES"/>
+        </w:rPr>
+        <w:t>Description</w:t>
+      </w:r>
+      <w:proofErr w:type="spellEnd"/>
+      <w:r>
+        <w:rPr>
+          <w:rFonts w:ascii="Consolas" w:eastAsia="Times New Roman" w:hAnsi="Consolas" w:cs="Times New Roman"/>
+          <w:color w:val="6A9955"/>
+          <w:sz w:val="21"/>
+          <w:szCs w:val="21"/>
+          <w:lang w:eastAsia="es-ES"/>
+        </w:rPr>
+        <w:t>: Firewall</w:t>
+      </w:r>
+    </w:p>
+    <w:p>
+      <w:pPr>
+        <w:shd w:val="clear" w:color="auto" w:fill="1E1E1E"/>
+        <w:spacing w:after="0" w:line="285" w:lineRule="atLeast"/>
+        <w:rPr>
+          <w:rFonts w:ascii="Consolas" w:eastAsia="Times New Roman" w:hAnsi="Consolas" w:cs="Times New Roman"/>
+          <w:color w:val="D4D4D4"/>
+          <w:sz w:val="21"/>
+          <w:szCs w:val="21"/>
+          <w:lang w:eastAsia="es-ES"/>
+        </w:rPr>
+      </w:pPr>
+      <w:r>
+        <w:rPr>
+          <w:rFonts w:ascii="Consolas" w:eastAsia="Times New Roman" w:hAnsi="Consolas" w:cs="Times New Roman"/>
+          <w:color w:val="6A9955"/>
+          <w:sz w:val="21"/>
+          <w:szCs w:val="21"/>
+          <w:lang w:eastAsia="es-ES"/>
+        </w:rPr>
+        <w:t># </w:t>
+      </w:r>
+      <w:proofErr w:type="spellStart"/>
+      <w:r>
+        <w:rPr>
+          <w:rFonts w:ascii="Consolas" w:eastAsia="Times New Roman" w:hAnsi="Consolas" w:cs="Times New Roman"/>
+          <w:color w:val="6A9955"/>
+          <w:sz w:val="21"/>
+          <w:szCs w:val="21"/>
+          <w:lang w:eastAsia="es-ES"/>
+        </w:rPr>
+        <w:t>Description</w:t>
+      </w:r>
+      <w:proofErr w:type="spellEnd"/>
+      <w:r>
+        <w:rPr>
+          <w:rFonts w:ascii="Consolas" w:eastAsia="Times New Roman" w:hAnsi="Consolas" w:cs="Times New Roman"/>
+          <w:color w:val="6A9955"/>
+          <w:sz w:val="21"/>
+          <w:szCs w:val="21"/>
+          <w:lang w:eastAsia="es-ES"/>
+        </w:rPr>
+        <w:t>: Establece el firewall en este </w:t>
+      </w:r>
+      <w:proofErr w:type="spellStart"/>
+      <w:r>
+        <w:rPr>
+          <w:rFonts w:ascii="Consolas" w:eastAsia="Times New Roman" w:hAnsi="Consolas" w:cs="Times New Roman"/>
+          <w:color w:val="6A9955"/>
+          <w:sz w:val="21"/>
+          <w:szCs w:val="21"/>
+          <w:lang w:eastAsia="es-ES"/>
+        </w:rPr>
+        <w:t>router</w:t>
+      </w:r>
+      <w:proofErr w:type="spellEnd"/>
+    </w:p>
+    <w:p>
+      <w:pPr>
+        <w:shd w:val="clear" w:color="auto" w:fill="1E1E1E"/>
+        <w:spacing w:after="0" w:line="285" w:lineRule="atLeast"/>
+        <w:rPr>
+          <w:rFonts w:ascii="Consolas" w:eastAsia="Times New Roman" w:hAnsi="Consolas" w:cs="Times New Roman"/>
+          <w:color w:val="D4D4D4"/>
+          <w:sz w:val="21"/>
+          <w:szCs w:val="21"/>
+          <w:lang w:eastAsia="es-ES"/>
+        </w:rPr>
+      </w:pPr>
+      <w:r>
+        <w:rPr>
+          <w:rFonts w:ascii="Consolas" w:eastAsia="Times New Roman" w:hAnsi="Consolas" w:cs="Times New Roman"/>
+          <w:color w:val="6A9955"/>
+          <w:sz w:val="21"/>
+          <w:szCs w:val="21"/>
+          <w:lang w:eastAsia="es-ES"/>
+        </w:rPr>
+        <w:t>### END INIT INFO</w:t>
+      </w:r>
+    </w:p>
+    <w:p>
+      <w:pPr>
+        <w:shd w:val="clear" w:color="auto" w:fill="1E1E1E"/>
+        <w:spacing w:after="0" w:line="285" w:lineRule="atLeast"/>
+        <w:rPr>
+          <w:rFonts w:ascii="Consolas" w:eastAsia="Times New Roman" w:hAnsi="Consolas" w:cs="Times New Roman"/>
+          <w:color w:val="D4D4D4"/>
+          <w:sz w:val="21"/>
+          <w:szCs w:val="21"/>
+          <w:lang w:eastAsia="es-ES"/>
+        </w:rPr>
+      </w:pPr>
+    </w:p>
+    <w:p>
+      <w:pPr>
+        <w:shd w:val="clear" w:color="auto" w:fill="1E1E1E"/>
+        <w:spacing w:after="0" w:line="285" w:lineRule="atLeast"/>
+        <w:rPr>
+          <w:rFonts w:ascii="Consolas" w:eastAsia="Times New Roman" w:hAnsi="Consolas" w:cs="Times New Roman"/>
+          <w:color w:val="D4D4D4"/>
+          <w:sz w:val="21"/>
+          <w:szCs w:val="21"/>
+          <w:lang w:eastAsia="es-ES"/>
+        </w:rPr>
+      </w:pPr>
+      <w:r>
+        <w:rPr>
+          <w:rFonts w:ascii="Consolas" w:eastAsia="Times New Roman" w:hAnsi="Consolas" w:cs="Times New Roman"/>
+          <w:color w:val="6A9955"/>
+          <w:sz w:val="21"/>
+          <w:szCs w:val="21"/>
+          <w:lang w:eastAsia="es-ES"/>
+        </w:rPr>
+        <w:t>#Activar enrutamiento</w:t>
+      </w:r>
+    </w:p>
+    <w:p>
+      <w:pPr>
+        <w:shd w:val="clear" w:color="auto" w:fill="1E1E1E"/>
+        <w:spacing w:after="0" w:line="285" w:lineRule="atLeast"/>
+        <w:rPr>
+          <w:rFonts w:ascii="Consolas" w:eastAsia="Times New Roman" w:hAnsi="Consolas" w:cs="Times New Roman"/>
+          <w:color w:val="D4D4D4"/>
+          <w:sz w:val="21"/>
+          <w:szCs w:val="21"/>
+          <w:lang w:eastAsia="es-ES"/>
+        </w:rPr>
+      </w:pPr>
       <w:proofErr w:type="gramStart"/>
       <w:r>
-        <w:t>como</w:t>
+        <w:rPr>
+          <w:rFonts w:ascii="Consolas" w:eastAsia="Times New Roman" w:hAnsi="Consolas" w:cs="Times New Roman"/>
+          <w:color w:val="DCDCAA"/>
+          <w:sz w:val="21"/>
+          <w:szCs w:val="21"/>
+          <w:lang w:eastAsia="es-ES"/>
+        </w:rPr>
+        <w:t>echo</w:t>
       </w:r>
       <w:proofErr w:type="gramEnd"/>
       <w:r>
-        <w:t xml:space="preserve"> podemos observar, en este archivo estamos configurando 2 interfaces además de la interfaz generada por defecto </w:t>
-      </w:r>
-      <w:r>
-        <w:t>“</w:t>
-      </w:r>
-      <w:r>
-        <w:t>lo</w:t>
-      </w:r>
-      <w:r>
-        <w:t>”</w:t>
-      </w:r>
-      <w:r>
-        <w:t xml:space="preserve"> (</w:t>
-      </w:r>
-      <w:proofErr w:type="spellStart"/>
-      <w:r>
-        <w:t>localhost</w:t>
+        <w:rPr>
+          <w:rFonts w:ascii="Consolas" w:eastAsia="Times New Roman" w:hAnsi="Consolas" w:cs="Times New Roman"/>
+          <w:color w:val="D4D4D4"/>
+          <w:sz w:val="21"/>
+          <w:szCs w:val="21"/>
+          <w:lang w:eastAsia="es-ES"/>
+        </w:rPr>
+        <w:t> 1 &gt; /</w:t>
+      </w:r>
+      <w:proofErr w:type="spellStart"/>
+      <w:r>
+        <w:rPr>
+          <w:rFonts w:ascii="Consolas" w:eastAsia="Times New Roman" w:hAnsi="Consolas" w:cs="Times New Roman"/>
+          <w:color w:val="D4D4D4"/>
+          <w:sz w:val="21"/>
+          <w:szCs w:val="21"/>
+          <w:lang w:eastAsia="es-ES"/>
+        </w:rPr>
+        <w:t>proc</w:t>
+      </w:r>
+      <w:proofErr w:type="spellEnd"/>
+      <w:r>
+        <w:rPr>
+          <w:rFonts w:ascii="Consolas" w:eastAsia="Times New Roman" w:hAnsi="Consolas" w:cs="Times New Roman"/>
+          <w:color w:val="D4D4D4"/>
+          <w:sz w:val="21"/>
+          <w:szCs w:val="21"/>
+          <w:lang w:eastAsia="es-ES"/>
+        </w:rPr>
+        <w:t>/</w:t>
+      </w:r>
+      <w:proofErr w:type="spellStart"/>
+      <w:r>
+        <w:rPr>
+          <w:rFonts w:ascii="Consolas" w:eastAsia="Times New Roman" w:hAnsi="Consolas" w:cs="Times New Roman"/>
+          <w:color w:val="D4D4D4"/>
+          <w:sz w:val="21"/>
+          <w:szCs w:val="21"/>
+          <w:lang w:eastAsia="es-ES"/>
+        </w:rPr>
+        <w:t>sys</w:t>
+      </w:r>
+      <w:proofErr w:type="spellEnd"/>
+      <w:r>
+        <w:rPr>
+          <w:rFonts w:ascii="Consolas" w:eastAsia="Times New Roman" w:hAnsi="Consolas" w:cs="Times New Roman"/>
+          <w:color w:val="D4D4D4"/>
+          <w:sz w:val="21"/>
+          <w:szCs w:val="21"/>
+          <w:lang w:eastAsia="es-ES"/>
+        </w:rPr>
+        <w:t>/net/ipv4/</w:t>
+      </w:r>
+      <w:proofErr w:type="spellStart"/>
+      <w:r>
+        <w:rPr>
+          <w:rFonts w:ascii="Consolas" w:eastAsia="Times New Roman" w:hAnsi="Consolas" w:cs="Times New Roman"/>
+          <w:color w:val="D4D4D4"/>
+          <w:sz w:val="21"/>
+          <w:szCs w:val="21"/>
+          <w:lang w:eastAsia="es-ES"/>
+        </w:rPr>
+        <w:t>ip_forward</w:t>
+      </w:r>
+      <w:proofErr w:type="spellEnd"/>
+    </w:p>
+    <w:p>
+      <w:pPr>
+        <w:shd w:val="clear" w:color="auto" w:fill="1E1E1E"/>
+        <w:spacing w:after="0" w:line="285" w:lineRule="atLeast"/>
+        <w:rPr>
+          <w:rFonts w:ascii="Consolas" w:eastAsia="Times New Roman" w:hAnsi="Consolas" w:cs="Times New Roman"/>
+          <w:color w:val="D4D4D4"/>
+          <w:sz w:val="21"/>
+          <w:szCs w:val="21"/>
+          <w:lang w:eastAsia="es-ES"/>
+        </w:rPr>
+      </w:pPr>
+    </w:p>
+    <w:p>
+      <w:pPr>
+        <w:shd w:val="clear" w:color="auto" w:fill="1E1E1E"/>
+        <w:spacing w:after="0" w:line="285" w:lineRule="atLeast"/>
+        <w:rPr>
+          <w:rFonts w:ascii="Consolas" w:eastAsia="Times New Roman" w:hAnsi="Consolas" w:cs="Times New Roman"/>
+          <w:color w:val="D4D4D4"/>
+          <w:sz w:val="21"/>
+          <w:szCs w:val="21"/>
+          <w:lang w:eastAsia="es-ES"/>
+        </w:rPr>
+      </w:pPr>
+      <w:r>
+        <w:rPr>
+          <w:rFonts w:ascii="Consolas" w:eastAsia="Times New Roman" w:hAnsi="Consolas" w:cs="Times New Roman"/>
+          <w:color w:val="6A9955"/>
+          <w:sz w:val="21"/>
+          <w:szCs w:val="21"/>
+          <w:lang w:eastAsia="es-ES"/>
+        </w:rPr>
+        <w:t>#Fuerza el vaciado de reglas del firewall </w:t>
+      </w:r>
+      <w:proofErr w:type="spellStart"/>
+      <w:r>
+        <w:rPr>
+          <w:rFonts w:ascii="Consolas" w:eastAsia="Times New Roman" w:hAnsi="Consolas" w:cs="Times New Roman"/>
+          <w:color w:val="6A9955"/>
+          <w:sz w:val="21"/>
+          <w:szCs w:val="21"/>
+          <w:lang w:eastAsia="es-ES"/>
+        </w:rPr>
+        <w:t>iptables</w:t>
+      </w:r>
+      <w:proofErr w:type="spellEnd"/>
+    </w:p>
+    <w:p>
+      <w:pPr>
+        <w:shd w:val="clear" w:color="auto" w:fill="1E1E1E"/>
+        <w:spacing w:after="0" w:line="285" w:lineRule="atLeast"/>
+        <w:rPr>
+          <w:rFonts w:ascii="Consolas" w:eastAsia="Times New Roman" w:hAnsi="Consolas" w:cs="Times New Roman"/>
+          <w:color w:val="D4D4D4"/>
+          <w:sz w:val="21"/>
+          <w:szCs w:val="21"/>
+          <w:lang w:eastAsia="es-ES"/>
+        </w:rPr>
+      </w:pPr>
+      <w:proofErr w:type="spellStart"/>
+      <w:proofErr w:type="gramStart"/>
+      <w:r>
+        <w:rPr>
+          <w:rFonts w:ascii="Consolas" w:eastAsia="Times New Roman" w:hAnsi="Consolas" w:cs="Times New Roman"/>
+          <w:color w:val="D4D4D4"/>
+          <w:sz w:val="21"/>
+          <w:szCs w:val="21"/>
+          <w:lang w:eastAsia="es-ES"/>
+        </w:rPr>
+        <w:t>iptables</w:t>
+      </w:r>
+      <w:proofErr w:type="spellEnd"/>
+      <w:proofErr w:type="gramEnd"/>
+      <w:r>
+        <w:rPr>
+          <w:rFonts w:ascii="Consolas" w:eastAsia="Times New Roman" w:hAnsi="Consolas" w:cs="Times New Roman"/>
+          <w:color w:val="D4D4D4"/>
+          <w:sz w:val="21"/>
+          <w:szCs w:val="21"/>
+          <w:lang w:eastAsia="es-ES"/>
+        </w:rPr>
+        <w:t> -F</w:t>
+      </w:r>
+    </w:p>
+    <w:p>
+      <w:pPr>
+        <w:shd w:val="clear" w:color="auto" w:fill="1E1E1E"/>
+        <w:spacing w:after="0" w:line="285" w:lineRule="atLeast"/>
+        <w:rPr>
+          <w:rFonts w:ascii="Consolas" w:eastAsia="Times New Roman" w:hAnsi="Consolas" w:cs="Times New Roman"/>
+          <w:color w:val="D4D4D4"/>
+          <w:sz w:val="21"/>
+          <w:szCs w:val="21"/>
+          <w:lang w:eastAsia="es-ES"/>
+        </w:rPr>
+      </w:pPr>
+      <w:proofErr w:type="spellStart"/>
+      <w:proofErr w:type="gramStart"/>
+      <w:r>
+        <w:rPr>
+          <w:rFonts w:ascii="Consolas" w:eastAsia="Times New Roman" w:hAnsi="Consolas" w:cs="Times New Roman"/>
+          <w:color w:val="D4D4D4"/>
+          <w:sz w:val="21"/>
+          <w:szCs w:val="21"/>
+          <w:lang w:eastAsia="es-ES"/>
+        </w:rPr>
+        <w:t>iptables</w:t>
+      </w:r>
+      <w:proofErr w:type="spellEnd"/>
+      <w:proofErr w:type="gramEnd"/>
+      <w:r>
+        <w:rPr>
+          <w:rFonts w:ascii="Consolas" w:eastAsia="Times New Roman" w:hAnsi="Consolas" w:cs="Times New Roman"/>
+          <w:color w:val="D4D4D4"/>
+          <w:sz w:val="21"/>
+          <w:szCs w:val="21"/>
+          <w:lang w:eastAsia="es-ES"/>
+        </w:rPr>
+        <w:t> –t </w:t>
+      </w:r>
+      <w:proofErr w:type="spellStart"/>
+      <w:r>
+        <w:rPr>
+          <w:rFonts w:ascii="Consolas" w:eastAsia="Times New Roman" w:hAnsi="Consolas" w:cs="Times New Roman"/>
+          <w:color w:val="D4D4D4"/>
+          <w:sz w:val="21"/>
+          <w:szCs w:val="21"/>
+          <w:lang w:eastAsia="es-ES"/>
+        </w:rPr>
+        <w:t>nat</w:t>
+      </w:r>
+      <w:proofErr w:type="spellEnd"/>
+      <w:r>
+        <w:rPr>
+          <w:rFonts w:ascii="Consolas" w:eastAsia="Times New Roman" w:hAnsi="Consolas" w:cs="Times New Roman"/>
+          <w:color w:val="D4D4D4"/>
+          <w:sz w:val="21"/>
+          <w:szCs w:val="21"/>
+          <w:lang w:eastAsia="es-ES"/>
+        </w:rPr>
+        <w:t> -F</w:t>
+      </w:r>
+    </w:p>
+    <w:p>
+      <w:pPr>
+        <w:shd w:val="clear" w:color="auto" w:fill="1E1E1E"/>
+        <w:spacing w:after="0" w:line="285" w:lineRule="atLeast"/>
+        <w:rPr>
+          <w:rFonts w:ascii="Consolas" w:eastAsia="Times New Roman" w:hAnsi="Consolas" w:cs="Times New Roman"/>
+          <w:color w:val="D4D4D4"/>
+          <w:sz w:val="21"/>
+          <w:szCs w:val="21"/>
+          <w:lang w:eastAsia="es-ES"/>
+        </w:rPr>
+      </w:pPr>
+    </w:p>
+    <w:p>
+      <w:pPr>
+        <w:shd w:val="clear" w:color="auto" w:fill="1E1E1E"/>
+        <w:spacing w:after="0" w:line="285" w:lineRule="atLeast"/>
+        <w:rPr>
+          <w:rFonts w:ascii="Consolas" w:eastAsia="Times New Roman" w:hAnsi="Consolas" w:cs="Times New Roman"/>
+          <w:color w:val="D4D4D4"/>
+          <w:sz w:val="21"/>
+          <w:szCs w:val="21"/>
+          <w:lang w:eastAsia="es-ES"/>
+        </w:rPr>
+      </w:pPr>
+      <w:r>
+        <w:rPr>
+          <w:rFonts w:ascii="Consolas" w:eastAsia="Times New Roman" w:hAnsi="Consolas" w:cs="Times New Roman"/>
+          <w:color w:val="6A9955"/>
+          <w:sz w:val="21"/>
+          <w:szCs w:val="21"/>
+          <w:lang w:eastAsia="es-ES"/>
+        </w:rPr>
+        <w:t>#Enmascarar la salida a Internet desde la red interna</w:t>
+      </w:r>
+    </w:p>
+    <w:p>
+      <w:pPr>
+        <w:shd w:val="clear" w:color="auto" w:fill="1E1E1E"/>
+        <w:spacing w:after="0" w:line="285" w:lineRule="atLeast"/>
+        <w:rPr>
+          <w:rFonts w:ascii="Consolas" w:eastAsia="Times New Roman" w:hAnsi="Consolas" w:cs="Times New Roman"/>
+          <w:color w:val="D4D4D4"/>
+          <w:sz w:val="21"/>
+          <w:szCs w:val="21"/>
+          <w:lang w:eastAsia="es-ES"/>
+        </w:rPr>
+      </w:pPr>
+      <w:proofErr w:type="gramStart"/>
+      <w:r>
+        <w:rPr>
+          <w:rFonts w:ascii="Consolas" w:eastAsia="Times New Roman" w:hAnsi="Consolas" w:cs="Times New Roman"/>
+          <w:color w:val="D4D4D4"/>
+          <w:sz w:val="21"/>
+          <w:szCs w:val="21"/>
+          <w:lang w:eastAsia="es-ES"/>
+        </w:rPr>
+        <w:t>iptables</w:t>
+      </w:r>
+      <w:proofErr w:type="gramEnd"/>
+      <w:r>
+        <w:rPr>
+          <w:rFonts w:ascii="Consolas" w:eastAsia="Times New Roman" w:hAnsi="Consolas" w:cs="Times New Roman"/>
+          <w:color w:val="D4D4D4"/>
+          <w:sz w:val="21"/>
+          <w:szCs w:val="21"/>
+          <w:lang w:eastAsia="es-ES"/>
+        </w:rPr>
+        <w:t> -t nat -A POSTROUTING -s 10.130.6.1/24 -o enp0s3 -j MASQUERADE</w:t>
+      </w:r>
+    </w:p>
+    <w:p>
+      <w:pPr>
+        <w:shd w:val="clear" w:color="auto" w:fill="1E1E1E"/>
+        <w:spacing w:after="0" w:line="285" w:lineRule="atLeast"/>
+        <w:rPr>
+          <w:rFonts w:ascii="Consolas" w:eastAsia="Times New Roman" w:hAnsi="Consolas" w:cs="Times New Roman"/>
+          <w:color w:val="D4D4D4"/>
+          <w:sz w:val="21"/>
+          <w:szCs w:val="21"/>
+          <w:lang w:eastAsia="es-ES"/>
+        </w:rPr>
+      </w:pPr>
+    </w:p>
+    <w:p/>
+    <w:p>
+      <w:r>
+        <w:t>Este archivo llamado fw.sh  se encarga de 3 configuraciones principalmente:</w:t>
+      </w:r>
+    </w:p>
+    <w:p>
+      <w:r>
+        <w:t xml:space="preserve">Habilitar el </w:t>
+      </w:r>
+      <w:proofErr w:type="spellStart"/>
+      <w:r>
+        <w:t>redireccionamiento</w:t>
+      </w:r>
+      <w:proofErr w:type="spellEnd"/>
+      <w:r>
+        <w:t xml:space="preserve"> de peticiones para que actúe como un </w:t>
+      </w:r>
+      <w:proofErr w:type="spellStart"/>
+      <w:r>
+        <w:t>router</w:t>
+      </w:r>
+      <w:proofErr w:type="spellEnd"/>
+      <w:r>
+        <w:t xml:space="preserve">, desactivar cualquier regla de firewall que pudiese estar configurada y finalmente habilitar NAT (Network </w:t>
+      </w:r>
+      <w:proofErr w:type="spellStart"/>
+      <w:r>
+        <w:t>Address</w:t>
+      </w:r>
+      <w:proofErr w:type="spellEnd"/>
+      <w:r>
+        <w:t xml:space="preserve"> </w:t>
+      </w:r>
+      <w:proofErr w:type="spellStart"/>
+      <w:r>
+        <w:t>Translation</w:t>
       </w:r>
       <w:proofErr w:type="spellEnd"/>
       <w:r>
@@ -1091,27 +2099,130 @@
     </w:p>
     <w:p>
       <w:r>
-        <w:t xml:space="preserve">La interfaz enp0s3 será </w:t>
-      </w:r>
-      <w:r>
-        <w:t xml:space="preserve">la que esté unida a la red de clase (172.20.130.0/24) y por lo tanto además de una IP que no esté siendo utilizada, necesitará tener configurados el DNS y </w:t>
-      </w:r>
-      <w:proofErr w:type="spellStart"/>
-      <w:r>
-        <w:t>Router</w:t>
-      </w:r>
-      <w:proofErr w:type="spellEnd"/>
-      <w:r>
-        <w:t xml:space="preserve"> de clase.</w:t>
-      </w:r>
-    </w:p>
-    <w:p>
-      <w:r>
-        <w:t>La interfaz enp0s8, apuntará a la red interna, que en nuestro caso será la 10.130.6.0/24,</w:t>
+        <w:t xml:space="preserve">Mediante NAT enmascaramos todas las peticiones que sean originarias del adaptador en0s3 con la IP del </w:t>
+      </w:r>
+      <w:proofErr w:type="spellStart"/>
+      <w:r>
+        <w:t>router</w:t>
+      </w:r>
+      <w:proofErr w:type="spellEnd"/>
+      <w:r>
+        <w:t>, para que las respuestas puedan ser recibidas por sus emisores iniciales.</w:t>
+      </w:r>
+    </w:p>
+    <w:p>
+      <w:r>
+        <w:t>Finalmente moveremos el archivo y le daremos los permisos necesarios (de ejecución) para que nuestro script se ejecute en el inicio del equipo.</w:t>
+      </w:r>
+    </w:p>
+    <w:p>
+      <w:pPr>
+        <w:pBdr>
+          <w:top w:val="single" w:sz="4" w:space="1" w:color="auto"/>
+          <w:left w:val="single" w:sz="4" w:space="4" w:color="auto"/>
+          <w:bottom w:val="single" w:sz="4" w:space="1" w:color="auto"/>
+          <w:right w:val="single" w:sz="4" w:space="4" w:color="auto"/>
+        </w:pBdr>
+        <w:spacing w:after="0"/>
+      </w:pPr>
+      <w:r>
+        <w:t xml:space="preserve"># </w:t>
+      </w:r>
+      <w:proofErr w:type="gramStart"/>
+      <w:r>
+        <w:t>mv</w:t>
+      </w:r>
+      <w:proofErr w:type="gramEnd"/>
+      <w:r>
+        <w:t xml:space="preserve"> /home/debian/fw.sh /</w:t>
+      </w:r>
+      <w:proofErr w:type="spellStart"/>
+      <w:r>
+        <w:t>etc</w:t>
+      </w:r>
+      <w:proofErr w:type="spellEnd"/>
+      <w:r>
+        <w:t>/</w:t>
+      </w:r>
+      <w:proofErr w:type="spellStart"/>
+      <w:r>
+        <w:t>init.d</w:t>
+      </w:r>
+      <w:proofErr w:type="spellEnd"/>
+      <w:r>
+        <w:t>/</w:t>
+      </w:r>
+    </w:p>
+    <w:p>
+      <w:pPr>
+        <w:pBdr>
+          <w:top w:val="single" w:sz="4" w:space="1" w:color="auto"/>
+          <w:left w:val="single" w:sz="4" w:space="4" w:color="auto"/>
+          <w:bottom w:val="single" w:sz="4" w:space="1" w:color="auto"/>
+          <w:right w:val="single" w:sz="4" w:space="4" w:color="auto"/>
+        </w:pBdr>
+        <w:spacing w:after="0"/>
+      </w:pPr>
+      <w:r>
+        <w:t xml:space="preserve"># </w:t>
+      </w:r>
+      <w:proofErr w:type="spellStart"/>
+      <w:proofErr w:type="gramStart"/>
+      <w:r>
+        <w:t>chmod</w:t>
+      </w:r>
+      <w:proofErr w:type="spellEnd"/>
+      <w:proofErr w:type="gramEnd"/>
+      <w:r>
+        <w:t xml:space="preserve"> +x /etc/init.d/fw.sh</w:t>
+      </w:r>
+    </w:p>
+    <w:p>
+      <w:pPr>
+        <w:pBdr>
+          <w:top w:val="single" w:sz="4" w:space="1" w:color="auto"/>
+          <w:left w:val="single" w:sz="4" w:space="4" w:color="auto"/>
+          <w:bottom w:val="single" w:sz="4" w:space="1" w:color="auto"/>
+          <w:right w:val="single" w:sz="4" w:space="4" w:color="auto"/>
+        </w:pBdr>
+        <w:spacing w:after="0"/>
+      </w:pPr>
+      <w:r>
+        <w:t xml:space="preserve"># </w:t>
+      </w:r>
+      <w:proofErr w:type="spellStart"/>
+      <w:proofErr w:type="gramStart"/>
+      <w:r>
+        <w:t>update-rc.d</w:t>
+      </w:r>
+      <w:proofErr w:type="spellEnd"/>
+      <w:proofErr w:type="gramEnd"/>
+      <w:r>
+        <w:t xml:space="preserve"> fw.sh defaults</w:t>
+      </w:r>
+    </w:p>
+    <w:p/>
+    <w:p>
+      <w:r>
+        <w:lastRenderedPageBreak/>
+        <w:t>Para aplicar todos los cambios realizados</w:t>
+      </w:r>
+      <w:r>
+        <w:t xml:space="preserve"> y comprobar que todo funcione correctamente,</w:t>
       </w:r>
       <w:bookmarkStart w:id="0" w:name="_GoBack"/>
       <w:bookmarkEnd w:id="0"/>
-    </w:p>
+      <w:r>
+        <w:t xml:space="preserve"> tendremos que reiniciar el equipo</w:t>
+      </w:r>
+      <w:r>
+        <w:t xml:space="preserve"> para que se aplique el script creado</w:t>
+      </w:r>
+      <w:r>
+        <w:t>.</w:t>
+      </w:r>
+    </w:p>
+    <w:p/>
     <w:p/>
     <w:sectPr>
       <w:pgSz w:w="11906" w:h="16838"/>

</xml_diff>